<commit_message>
Documentación finalizada Entregable 1
</commit_message>
<xml_diff>
--- a/extract/Documentacion/Documentación (Raw)/Documentación2.docx
+++ b/extract/Documentacion/Documentación (Raw)/Documentación2.docx
@@ -267,7 +267,7 @@
               </mc:Choice>
               <mc:Fallback>
                 <w:pict>
-                  <v:group w14:anchorId="0D1B4EF8" id="Grupo 149" o:spid="_x0000_s1026" style="position:absolute;margin-left:0;margin-top:0;width:8in;height:95.7pt;z-index:251663872;mso-width-percent:941;mso-height-percent:121;mso-top-percent:23;mso-position-horizontal:center;mso-position-horizontal-relative:page;mso-position-vertical-relative:page;mso-width-percent:941;mso-height-percent:121;mso-top-percent:23" coordorigin="" coordsize="73152,12161" o:gfxdata="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">
+                  <v:group w14:anchorId="7A58367B" id="Grupo 149" o:spid="_x0000_s1026" style="position:absolute;margin-left:0;margin-top:0;width:8in;height:95.7pt;z-index:251663872;mso-width-percent:941;mso-height-percent:121;mso-top-percent:23;mso-position-horizontal:center;mso-position-horizontal-relative:page;mso-position-vertical-relative:page;mso-width-percent:941;mso-height-percent:121;mso-top-percent:23" coordorigin="" coordsize="73152,12161" o:gfxdata="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">
                     <v:shape id="Rectángulo 51" o:spid="_x0000_s1027" style="position:absolute;width:73152;height:11303;visibility:visible;mso-wrap-style:square;v-text-anchor:middle" coordsize="7312660,1129665" o:gfxdata="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" path="m,l7312660,r,1129665l3619500,733425,,1091565,,xe" fillcolor="#5b9bd5 [3204]" stroked="f" strokeweight="1pt">
                       <v:stroke joinstyle="miter"/>
                       <v:path arrowok="t" o:connecttype="custom" o:connectlocs="0,0;7315200,0;7315200,1130373;3620757,733885;0,1092249;0,0" o:connectangles="0,0,0,0,0,0"/>
@@ -1311,7 +1311,7 @@
           <w:r>
             <w:fldChar w:fldCharType="separate"/>
           </w:r>
-          <w:hyperlink w:anchor="_Toc413315338" w:history="1">
+          <w:hyperlink w:anchor="_Toc413360916" w:history="1">
             <w:r>
               <w:rPr>
                 <w:rStyle w:val="Hipervnculo"/>
@@ -1338,7 +1338,7 @@
                 <w:noProof/>
                 <w:webHidden/>
               </w:rPr>
-              <w:instrText xml:space="preserve"> PAGEREF _Toc413315338 \h </w:instrText>
+              <w:instrText xml:space="preserve"> PAGEREF _Toc413360916 \h </w:instrText>
             </w:r>
             <w:r>
               <w:rPr>
@@ -1382,7 +1382,7 @@
               <w:lang w:eastAsia="es-ES"/>
             </w:rPr>
           </w:pPr>
-          <w:hyperlink w:anchor="_Toc413315339" w:history="1">
+          <w:hyperlink w:anchor="_Toc413360917" w:history="1">
             <w:r>
               <w:rPr>
                 <w:rStyle w:val="Hipervnculo"/>
@@ -1409,7 +1409,7 @@
                 <w:noProof/>
                 <w:webHidden/>
               </w:rPr>
-              <w:instrText xml:space="preserve"> PAGEREF _Toc413315339 \h </w:instrText>
+              <w:instrText xml:space="preserve"> PAGEREF _Toc413360917 \h </w:instrText>
             </w:r>
             <w:r>
               <w:rPr>
@@ -1430,6 +1430,194 @@
                 <w:webHidden/>
               </w:rPr>
               <w:t>2</w:t>
+            </w:r>
+            <w:r>
+              <w:rPr>
+                <w:noProof/>
+                <w:webHidden/>
+              </w:rPr>
+              <w:fldChar w:fldCharType="end"/>
+            </w:r>
+          </w:hyperlink>
+        </w:p>
+        <w:bookmarkStart w:id="0" w:name="_GoBack"/>
+        <w:p>
+          <w:pPr>
+            <w:pStyle w:val="TDC1"/>
+            <w:tabs>
+              <w:tab w:val="right" w:leader="dot" w:pos="8494"/>
+            </w:tabs>
+            <w:rPr>
+              <w:noProof/>
+              <w:sz w:val="22"/>
+              <w:szCs w:val="22"/>
+              <w:lang w:eastAsia="es-ES"/>
+            </w:rPr>
+          </w:pPr>
+          <w:r>
+            <w:rPr>
+              <w:rStyle w:val="Hipervnculo"/>
+              <w:noProof/>
+            </w:rPr>
+            <w:fldChar w:fldCharType="begin"/>
+          </w:r>
+          <w:r>
+            <w:rPr>
+              <w:rStyle w:val="Hipervnculo"/>
+              <w:noProof/>
+            </w:rPr>
+            <w:instrText xml:space="preserve"> </w:instrText>
+          </w:r>
+          <w:r>
+            <w:rPr>
+              <w:noProof/>
+            </w:rPr>
+            <w:instrText>HYPERLINK \l "_Toc413360918"</w:instrText>
+          </w:r>
+          <w:r>
+            <w:rPr>
+              <w:rStyle w:val="Hipervnculo"/>
+              <w:noProof/>
+            </w:rPr>
+            <w:instrText xml:space="preserve"> </w:instrText>
+          </w:r>
+          <w:r>
+            <w:rPr>
+              <w:rStyle w:val="Hipervnculo"/>
+              <w:noProof/>
+            </w:rPr>
+          </w:r>
+          <w:r>
+            <w:rPr>
+              <w:rStyle w:val="Hipervnculo"/>
+              <w:noProof/>
+            </w:rPr>
+            <w:fldChar w:fldCharType="separate"/>
+          </w:r>
+          <w:r>
+            <w:rPr>
+              <w:rStyle w:val="Hipervnculo"/>
+              <w:noProof/>
+            </w:rPr>
+            <w:t>Requisitos No Funcionales</w:t>
+          </w:r>
+          <w:r>
+            <w:rPr>
+              <w:noProof/>
+              <w:webHidden/>
+            </w:rPr>
+            <w:tab/>
+          </w:r>
+          <w:r>
+            <w:rPr>
+              <w:noProof/>
+              <w:webHidden/>
+            </w:rPr>
+            <w:fldChar w:fldCharType="begin"/>
+          </w:r>
+          <w:r>
+            <w:rPr>
+              <w:noProof/>
+              <w:webHidden/>
+            </w:rPr>
+            <w:instrText xml:space="preserve"> PAGEREF _Toc413360918 \h </w:instrText>
+          </w:r>
+          <w:r>
+            <w:rPr>
+              <w:noProof/>
+              <w:webHidden/>
+            </w:rPr>
+          </w:r>
+          <w:r>
+            <w:rPr>
+              <w:noProof/>
+              <w:webHidden/>
+            </w:rPr>
+            <w:fldChar w:fldCharType="separate"/>
+          </w:r>
+          <w:r>
+            <w:rPr>
+              <w:noProof/>
+              <w:webHidden/>
+            </w:rPr>
+            <w:t>3</w:t>
+          </w:r>
+          <w:r>
+            <w:rPr>
+              <w:noProof/>
+              <w:webHidden/>
+            </w:rPr>
+            <w:fldChar w:fldCharType="end"/>
+          </w:r>
+          <w:r>
+            <w:rPr>
+              <w:rStyle w:val="Hipervnculo"/>
+              <w:noProof/>
+            </w:rPr>
+            <w:fldChar w:fldCharType="end"/>
+          </w:r>
+        </w:p>
+        <w:p>
+          <w:pPr>
+            <w:pStyle w:val="TDC1"/>
+            <w:tabs>
+              <w:tab w:val="right" w:leader="dot" w:pos="8494"/>
+            </w:tabs>
+            <w:rPr>
+              <w:noProof/>
+              <w:sz w:val="22"/>
+              <w:szCs w:val="22"/>
+              <w:lang w:eastAsia="es-ES"/>
+            </w:rPr>
+          </w:pPr>
+          <w:hyperlink w:anchor="_Toc413360919" w:history="1">
+            <w:r>
+              <w:rPr>
+                <w:rStyle w:val="Hipervnculo"/>
+                <w:noProof/>
+              </w:rPr>
+              <w:t>Identificación de los Interesados (Stakeholders)</w:t>
+            </w:r>
+            <w:r>
+              <w:rPr>
+                <w:noProof/>
+                <w:webHidden/>
+              </w:rPr>
+              <w:tab/>
+            </w:r>
+            <w:r>
+              <w:rPr>
+                <w:noProof/>
+                <w:webHidden/>
+              </w:rPr>
+              <w:fldChar w:fldCharType="begin"/>
+            </w:r>
+            <w:r>
+              <w:rPr>
+                <w:noProof/>
+                <w:webHidden/>
+              </w:rPr>
+              <w:instrText xml:space="preserve"> PAGEREF _Toc413360919 \h </w:instrText>
+            </w:r>
+            <w:r>
+              <w:rPr>
+                <w:noProof/>
+                <w:webHidden/>
+              </w:rPr>
+            </w:r>
+            <w:r>
+              <w:rPr>
+                <w:noProof/>
+                <w:webHidden/>
+              </w:rPr>
+              <w:fldChar w:fldCharType="separate"/>
+            </w:r>
+            <w:r>
+              <w:rPr>
+                <w:noProof/>
+                <w:webHidden/>
+              </w:rPr>
+              <w:t>3</w:t>
             </w:r>
             <w:r>
               <w:rPr>
@@ -1453,13 +1641,13 @@
               <w:lang w:eastAsia="es-ES"/>
             </w:rPr>
           </w:pPr>
-          <w:hyperlink w:anchor="_Toc413315340" w:history="1">
+          <w:hyperlink w:anchor="_Toc413360920" w:history="1">
             <w:r>
               <w:rPr>
                 <w:rStyle w:val="Hipervnculo"/>
                 <w:noProof/>
               </w:rPr>
-              <w:t>Requisitos No Funcionales</w:t>
+              <w:t>Atributos de Calidad</w:t>
             </w:r>
             <w:r>
               <w:rPr>
@@ -1480,7 +1668,7 @@
                 <w:noProof/>
                 <w:webHidden/>
               </w:rPr>
-              <w:instrText xml:space="preserve"> PAGEREF _Toc413315340 \h </w:instrText>
+              <w:instrText xml:space="preserve"> PAGEREF _Toc413360920 \h </w:instrText>
             </w:r>
             <w:r>
               <w:rPr>
@@ -1500,7 +1688,7 @@
                 <w:noProof/>
                 <w:webHidden/>
               </w:rPr>
-              <w:t>3</w:t>
+              <w:t>4</w:t>
             </w:r>
             <w:r>
               <w:rPr>
@@ -1524,13 +1712,13 @@
               <w:lang w:eastAsia="es-ES"/>
             </w:rPr>
           </w:pPr>
-          <w:hyperlink w:anchor="_Toc413315341" w:history="1">
+          <w:hyperlink w:anchor="_Toc413360921" w:history="1">
             <w:r>
               <w:rPr>
                 <w:rStyle w:val="Hipervnculo"/>
                 <w:noProof/>
               </w:rPr>
-              <w:t>Identificación de los Interesados (Stakeholders)</w:t>
+              <w:t>Atributos de calidad e Interesados</w:t>
             </w:r>
             <w:r>
               <w:rPr>
@@ -1551,7 +1739,7 @@
                 <w:noProof/>
                 <w:webHidden/>
               </w:rPr>
-              <w:instrText xml:space="preserve"> PAGEREF _Toc413315341 \h </w:instrText>
+              <w:instrText xml:space="preserve"> PAGEREF _Toc413360921 \h </w:instrText>
             </w:r>
             <w:r>
               <w:rPr>
@@ -1571,7 +1759,7 @@
                 <w:noProof/>
                 <w:webHidden/>
               </w:rPr>
-              <w:t>3</w:t>
+              <w:t>4</w:t>
             </w:r>
             <w:r>
               <w:rPr>
@@ -1595,13 +1783,13 @@
               <w:lang w:eastAsia="es-ES"/>
             </w:rPr>
           </w:pPr>
-          <w:hyperlink w:anchor="_Toc413315342" w:history="1">
+          <w:hyperlink w:anchor="_Toc413360922" w:history="1">
             <w:r>
               <w:rPr>
                 <w:rStyle w:val="Hipervnculo"/>
                 <w:noProof/>
               </w:rPr>
-              <w:t>Atributos de Calidad</w:t>
+              <w:t>Escenarios de Calidad</w:t>
             </w:r>
             <w:r>
               <w:rPr>
@@ -1622,7 +1810,7 @@
                 <w:noProof/>
                 <w:webHidden/>
               </w:rPr>
-              <w:instrText xml:space="preserve"> PAGEREF _Toc413315342 \h </w:instrText>
+              <w:instrText xml:space="preserve"> PAGEREF _Toc413360922 \h </w:instrText>
             </w:r>
             <w:r>
               <w:rPr>
@@ -1642,7 +1830,7 @@
                 <w:noProof/>
                 <w:webHidden/>
               </w:rPr>
-              <w:t>4</w:t>
+              <w:t>5</w:t>
             </w:r>
             <w:r>
               <w:rPr>
@@ -1666,13 +1854,13 @@
               <w:lang w:eastAsia="es-ES"/>
             </w:rPr>
           </w:pPr>
-          <w:hyperlink w:anchor="_Toc413315343" w:history="1">
+          <w:hyperlink w:anchor="_Toc413360923" w:history="1">
             <w:r>
               <w:rPr>
                 <w:rStyle w:val="Hipervnculo"/>
                 <w:noProof/>
               </w:rPr>
-              <w:t>Atributos de calidad e Interesados</w:t>
+              <w:t>Vistas</w:t>
             </w:r>
             <w:r>
               <w:rPr>
@@ -1693,7 +1881,7 @@
                 <w:noProof/>
                 <w:webHidden/>
               </w:rPr>
-              <w:instrText xml:space="preserve"> PAGEREF _Toc413315343 \h </w:instrText>
+              <w:instrText xml:space="preserve"> PAGEREF _Toc413360923 \h </w:instrText>
             </w:r>
             <w:r>
               <w:rPr>
@@ -1713,149 +1901,7 @@
                 <w:noProof/>
                 <w:webHidden/>
               </w:rPr>
-              <w:t>4</w:t>
-            </w:r>
-            <w:r>
-              <w:rPr>
-                <w:noProof/>
-                <w:webHidden/>
-              </w:rPr>
-              <w:fldChar w:fldCharType="end"/>
-            </w:r>
-          </w:hyperlink>
-        </w:p>
-        <w:p>
-          <w:pPr>
-            <w:pStyle w:val="TDC1"/>
-            <w:tabs>
-              <w:tab w:val="right" w:leader="dot" w:pos="8494"/>
-            </w:tabs>
-            <w:rPr>
-              <w:noProof/>
-              <w:sz w:val="22"/>
-              <w:szCs w:val="22"/>
-              <w:lang w:eastAsia="es-ES"/>
-            </w:rPr>
-          </w:pPr>
-          <w:hyperlink w:anchor="_Toc413315344" w:history="1">
-            <w:r>
-              <w:rPr>
-                <w:rStyle w:val="Hipervnculo"/>
-                <w:noProof/>
-              </w:rPr>
-              <w:t>Escenarios de Calidad</w:t>
-            </w:r>
-            <w:r>
-              <w:rPr>
-                <w:noProof/>
-                <w:webHidden/>
-              </w:rPr>
-              <w:tab/>
-            </w:r>
-            <w:r>
-              <w:rPr>
-                <w:noProof/>
-                <w:webHidden/>
-              </w:rPr>
-              <w:fldChar w:fldCharType="begin"/>
-            </w:r>
-            <w:r>
-              <w:rPr>
-                <w:noProof/>
-                <w:webHidden/>
-              </w:rPr>
-              <w:instrText xml:space="preserve"> PAGEREF _Toc413315344 \h </w:instrText>
-            </w:r>
-            <w:r>
-              <w:rPr>
-                <w:noProof/>
-                <w:webHidden/>
-              </w:rPr>
-            </w:r>
-            <w:r>
-              <w:rPr>
-                <w:noProof/>
-                <w:webHidden/>
-              </w:rPr>
-              <w:fldChar w:fldCharType="separate"/>
-            </w:r>
-            <w:r>
-              <w:rPr>
-                <w:noProof/>
-                <w:webHidden/>
-              </w:rPr>
-              <w:t>5</w:t>
-            </w:r>
-            <w:r>
-              <w:rPr>
-                <w:noProof/>
-                <w:webHidden/>
-              </w:rPr>
-              <w:fldChar w:fldCharType="end"/>
-            </w:r>
-          </w:hyperlink>
-        </w:p>
-        <w:p>
-          <w:pPr>
-            <w:pStyle w:val="TDC1"/>
-            <w:tabs>
-              <w:tab w:val="right" w:leader="dot" w:pos="8494"/>
-            </w:tabs>
-            <w:rPr>
-              <w:noProof/>
-              <w:sz w:val="22"/>
-              <w:szCs w:val="22"/>
-              <w:lang w:eastAsia="es-ES"/>
-            </w:rPr>
-          </w:pPr>
-          <w:hyperlink w:anchor="_Toc413315345" w:history="1">
-            <w:r>
-              <w:rPr>
-                <w:rStyle w:val="Hipervnculo"/>
-                <w:noProof/>
-              </w:rPr>
-              <w:t>Vistas</w:t>
-            </w:r>
-            <w:r>
-              <w:rPr>
-                <w:noProof/>
-                <w:webHidden/>
-              </w:rPr>
-              <w:tab/>
-            </w:r>
-            <w:r>
-              <w:rPr>
-                <w:noProof/>
-                <w:webHidden/>
-              </w:rPr>
-              <w:fldChar w:fldCharType="begin"/>
-            </w:r>
-            <w:r>
-              <w:rPr>
-                <w:noProof/>
-                <w:webHidden/>
-              </w:rPr>
-              <w:instrText xml:space="preserve"> PAGEREF _Toc413315345 \h </w:instrText>
-            </w:r>
-            <w:r>
-              <w:rPr>
-                <w:noProof/>
-                <w:webHidden/>
-              </w:rPr>
-            </w:r>
-            <w:r>
-              <w:rPr>
-                <w:noProof/>
-                <w:webHidden/>
-              </w:rPr>
-              <w:fldChar w:fldCharType="separate"/>
-            </w:r>
-            <w:r>
-              <w:rPr>
-                <w:noProof/>
-                <w:webHidden/>
-              </w:rPr>
-              <w:t>5</w:t>
+              <w:t>6</w:t>
             </w:r>
             <w:r>
               <w:rPr>
@@ -1880,7 +1926,7 @@
               <w:lang w:val="es-ES" w:eastAsia="es-ES"/>
             </w:rPr>
           </w:pPr>
-          <w:hyperlink w:anchor="_Toc413315346" w:history="1">
+          <w:hyperlink w:anchor="_Toc413360924" w:history="1">
             <w:r>
               <w:rPr>
                 <w:rStyle w:val="Hipervnculo"/>
@@ -1907,7 +1953,7 @@
                 <w:noProof/>
                 <w:webHidden/>
               </w:rPr>
-              <w:instrText xml:space="preserve"> PAGEREF _Toc413315346 \h </w:instrText>
+              <w:instrText xml:space="preserve"> PAGEREF _Toc413360924 \h </w:instrText>
             </w:r>
             <w:r>
               <w:rPr>
@@ -1952,7 +1998,7 @@
               <w:lang w:val="es-ES" w:eastAsia="es-ES"/>
             </w:rPr>
           </w:pPr>
-          <w:hyperlink w:anchor="_Toc413315347" w:history="1">
+          <w:hyperlink w:anchor="_Toc413360925" w:history="1">
             <w:r>
               <w:rPr>
                 <w:rStyle w:val="Hipervnculo"/>
@@ -1979,7 +2025,7 @@
                 <w:noProof/>
                 <w:webHidden/>
               </w:rPr>
-              <w:instrText xml:space="preserve"> PAGEREF _Toc413315347 \h </w:instrText>
+              <w:instrText xml:space="preserve"> PAGEREF _Toc413360925 \h </w:instrText>
             </w:r>
             <w:r>
               <w:rPr>
@@ -1999,7 +2045,7 @@
                 <w:noProof/>
                 <w:webHidden/>
               </w:rPr>
-              <w:t>6</w:t>
+              <w:t>7</w:t>
             </w:r>
             <w:r>
               <w:rPr>
@@ -2024,7 +2070,7 @@
               <w:lang w:val="es-ES" w:eastAsia="es-ES"/>
             </w:rPr>
           </w:pPr>
-          <w:hyperlink w:anchor="_Toc413315348" w:history="1">
+          <w:hyperlink w:anchor="_Toc413360926" w:history="1">
             <w:r>
               <w:rPr>
                 <w:rStyle w:val="Hipervnculo"/>
@@ -2051,7 +2097,7 @@
                 <w:noProof/>
                 <w:webHidden/>
               </w:rPr>
-              <w:instrText xml:space="preserve"> PAGEREF _Toc413315348 \h </w:instrText>
+              <w:instrText xml:space="preserve"> PAGEREF _Toc413360926 \h </w:instrText>
             </w:r>
             <w:r>
               <w:rPr>
@@ -2071,7 +2117,7 @@
                 <w:noProof/>
                 <w:webHidden/>
               </w:rPr>
-              <w:t>7</w:t>
+              <w:t>8</w:t>
             </w:r>
             <w:r>
               <w:rPr>
@@ -2096,7 +2142,7 @@
               <w:lang w:val="es-ES" w:eastAsia="es-ES"/>
             </w:rPr>
           </w:pPr>
-          <w:hyperlink w:anchor="_Toc413315349" w:history="1">
+          <w:hyperlink w:anchor="_Toc413360927" w:history="1">
             <w:r>
               <w:rPr>
                 <w:rStyle w:val="Hipervnculo"/>
@@ -2123,7 +2169,7 @@
                 <w:noProof/>
                 <w:webHidden/>
               </w:rPr>
-              <w:instrText xml:space="preserve"> PAGEREF _Toc413315349 \h </w:instrText>
+              <w:instrText xml:space="preserve"> PAGEREF _Toc413360927 \h </w:instrText>
             </w:r>
             <w:r>
               <w:rPr>
@@ -2168,7 +2214,7 @@
               <w:lang w:val="es-ES" w:eastAsia="es-ES"/>
             </w:rPr>
           </w:pPr>
-          <w:hyperlink w:anchor="_Toc413315350" w:history="1">
+          <w:hyperlink w:anchor="_Toc413360928" w:history="1">
             <w:r>
               <w:rPr>
                 <w:rStyle w:val="Hipervnculo"/>
@@ -2195,7 +2241,7 @@
                 <w:noProof/>
                 <w:webHidden/>
               </w:rPr>
-              <w:instrText xml:space="preserve"> PAGEREF _Toc413315350 \h </w:instrText>
+              <w:instrText xml:space="preserve"> PAGEREF _Toc413360928 \h </w:instrText>
             </w:r>
             <w:r>
               <w:rPr>
@@ -2240,7 +2286,7 @@
               <w:lang w:val="es-ES" w:eastAsia="es-ES"/>
             </w:rPr>
           </w:pPr>
-          <w:hyperlink w:anchor="_Toc413315351" w:history="1">
+          <w:hyperlink w:anchor="_Toc413360929" w:history="1">
             <w:r>
               <w:rPr>
                 <w:rStyle w:val="Hipervnculo"/>
@@ -2267,7 +2313,7 @@
                 <w:noProof/>
                 <w:webHidden/>
               </w:rPr>
-              <w:instrText xml:space="preserve"> PAGEREF _Toc413315351 \h </w:instrText>
+              <w:instrText xml:space="preserve"> PAGEREF _Toc413360929 \h </w:instrText>
             </w:r>
             <w:r>
               <w:rPr>
@@ -2288,6 +2334,268 @@
                 <w:webHidden/>
               </w:rPr>
               <w:t>13</w:t>
+            </w:r>
+            <w:r>
+              <w:rPr>
+                <w:noProof/>
+                <w:webHidden/>
+              </w:rPr>
+              <w:fldChar w:fldCharType="end"/>
+            </w:r>
+          </w:hyperlink>
+        </w:p>
+        <w:bookmarkEnd w:id="0"/>
+        <w:p>
+          <w:pPr>
+            <w:pStyle w:val="TDC2"/>
+            <w:tabs>
+              <w:tab w:val="right" w:leader="dot" w:pos="8494"/>
+            </w:tabs>
+            <w:rPr>
+              <w:rFonts w:asciiTheme="minorHAnsi" w:eastAsiaTheme="minorEastAsia" w:hAnsiTheme="minorHAnsi" w:cstheme="minorBidi"/>
+              <w:noProof/>
+              <w:sz w:val="22"/>
+              <w:szCs w:val="22"/>
+              <w:lang w:val="es-ES" w:eastAsia="es-ES"/>
+            </w:rPr>
+          </w:pPr>
+          <w:r>
+            <w:rPr>
+              <w:rStyle w:val="Hipervnculo"/>
+              <w:noProof/>
+            </w:rPr>
+            <w:fldChar w:fldCharType="begin"/>
+          </w:r>
+          <w:r>
+            <w:rPr>
+              <w:rStyle w:val="Hipervnculo"/>
+              <w:noProof/>
+            </w:rPr>
+            <w:instrText xml:space="preserve"> </w:instrText>
+          </w:r>
+          <w:r>
+            <w:rPr>
+              <w:noProof/>
+            </w:rPr>
+            <w:instrText>HYPERLINK \l "_Toc413360930"</w:instrText>
+          </w:r>
+          <w:r>
+            <w:rPr>
+              <w:rStyle w:val="Hipervnculo"/>
+              <w:noProof/>
+            </w:rPr>
+            <w:instrText xml:space="preserve"> </w:instrText>
+          </w:r>
+          <w:r>
+            <w:rPr>
+              <w:rStyle w:val="Hipervnculo"/>
+              <w:noProof/>
+            </w:rPr>
+          </w:r>
+          <w:r>
+            <w:rPr>
+              <w:rStyle w:val="Hipervnculo"/>
+              <w:noProof/>
+            </w:rPr>
+            <w:fldChar w:fldCharType="separate"/>
+          </w:r>
+          <w:r>
+            <w:rPr>
+              <w:rStyle w:val="Hipervnculo"/>
+              <w:noProof/>
+            </w:rPr>
+            <w:t>Persistencia</w:t>
+          </w:r>
+          <w:r>
+            <w:rPr>
+              <w:noProof/>
+              <w:webHidden/>
+            </w:rPr>
+            <w:tab/>
+          </w:r>
+          <w:r>
+            <w:rPr>
+              <w:noProof/>
+              <w:webHidden/>
+            </w:rPr>
+            <w:fldChar w:fldCharType="begin"/>
+          </w:r>
+          <w:r>
+            <w:rPr>
+              <w:noProof/>
+              <w:webHidden/>
+            </w:rPr>
+            <w:instrText xml:space="preserve"> PAGEREF _Toc413360930 \h </w:instrText>
+          </w:r>
+          <w:r>
+            <w:rPr>
+              <w:noProof/>
+              <w:webHidden/>
+            </w:rPr>
+          </w:r>
+          <w:r>
+            <w:rPr>
+              <w:noProof/>
+              <w:webHidden/>
+            </w:rPr>
+            <w:fldChar w:fldCharType="separate"/>
+          </w:r>
+          <w:r>
+            <w:rPr>
+              <w:noProof/>
+              <w:webHidden/>
+            </w:rPr>
+            <w:t>16</w:t>
+          </w:r>
+          <w:r>
+            <w:rPr>
+              <w:noProof/>
+              <w:webHidden/>
+            </w:rPr>
+            <w:fldChar w:fldCharType="end"/>
+          </w:r>
+          <w:r>
+            <w:rPr>
+              <w:rStyle w:val="Hipervnculo"/>
+              <w:noProof/>
+            </w:rPr>
+            <w:fldChar w:fldCharType="end"/>
+          </w:r>
+        </w:p>
+        <w:p>
+          <w:pPr>
+            <w:pStyle w:val="TDC3"/>
+            <w:tabs>
+              <w:tab w:val="right" w:leader="dot" w:pos="8494"/>
+            </w:tabs>
+            <w:rPr>
+              <w:rFonts w:asciiTheme="minorHAnsi" w:eastAsiaTheme="minorEastAsia" w:hAnsiTheme="minorHAnsi" w:cstheme="minorBidi"/>
+              <w:noProof/>
+              <w:sz w:val="22"/>
+              <w:szCs w:val="22"/>
+              <w:lang w:val="es-ES" w:eastAsia="es-ES"/>
+            </w:rPr>
+          </w:pPr>
+          <w:hyperlink w:anchor="_Toc413360931" w:history="1">
+            <w:r>
+              <w:rPr>
+                <w:rStyle w:val="Hipervnculo"/>
+                <w:noProof/>
+              </w:rPr>
+              <w:t>Summary</w:t>
+            </w:r>
+            <w:r>
+              <w:rPr>
+                <w:noProof/>
+                <w:webHidden/>
+              </w:rPr>
+              <w:tab/>
+            </w:r>
+            <w:r>
+              <w:rPr>
+                <w:noProof/>
+                <w:webHidden/>
+              </w:rPr>
+              <w:fldChar w:fldCharType="begin"/>
+            </w:r>
+            <w:r>
+              <w:rPr>
+                <w:noProof/>
+                <w:webHidden/>
+              </w:rPr>
+              <w:instrText xml:space="preserve"> PAGEREF _Toc413360931 \h </w:instrText>
+            </w:r>
+            <w:r>
+              <w:rPr>
+                <w:noProof/>
+                <w:webHidden/>
+              </w:rPr>
+            </w:r>
+            <w:r>
+              <w:rPr>
+                <w:noProof/>
+                <w:webHidden/>
+              </w:rPr>
+              <w:fldChar w:fldCharType="separate"/>
+            </w:r>
+            <w:r>
+              <w:rPr>
+                <w:noProof/>
+                <w:webHidden/>
+              </w:rPr>
+              <w:t>16</w:t>
+            </w:r>
+            <w:r>
+              <w:rPr>
+                <w:noProof/>
+                <w:webHidden/>
+              </w:rPr>
+              <w:fldChar w:fldCharType="end"/>
+            </w:r>
+          </w:hyperlink>
+        </w:p>
+        <w:p>
+          <w:pPr>
+            <w:pStyle w:val="TDC3"/>
+            <w:tabs>
+              <w:tab w:val="right" w:leader="dot" w:pos="8494"/>
+            </w:tabs>
+            <w:rPr>
+              <w:rFonts w:asciiTheme="minorHAnsi" w:eastAsiaTheme="minorEastAsia" w:hAnsiTheme="minorHAnsi" w:cstheme="minorBidi"/>
+              <w:noProof/>
+              <w:sz w:val="22"/>
+              <w:szCs w:val="22"/>
+              <w:lang w:val="es-ES" w:eastAsia="es-ES"/>
+            </w:rPr>
+          </w:pPr>
+          <w:hyperlink w:anchor="_Toc413360932" w:history="1">
+            <w:r>
+              <w:rPr>
+                <w:rStyle w:val="Hipervnculo"/>
+                <w:noProof/>
+              </w:rPr>
+              <w:t>Details</w:t>
+            </w:r>
+            <w:r>
+              <w:rPr>
+                <w:noProof/>
+                <w:webHidden/>
+              </w:rPr>
+              <w:tab/>
+            </w:r>
+            <w:r>
+              <w:rPr>
+                <w:noProof/>
+                <w:webHidden/>
+              </w:rPr>
+              <w:fldChar w:fldCharType="begin"/>
+            </w:r>
+            <w:r>
+              <w:rPr>
+                <w:noProof/>
+                <w:webHidden/>
+              </w:rPr>
+              <w:instrText xml:space="preserve"> PAGEREF _Toc413360932 \h </w:instrText>
+            </w:r>
+            <w:r>
+              <w:rPr>
+                <w:noProof/>
+                <w:webHidden/>
+              </w:rPr>
+            </w:r>
+            <w:r>
+              <w:rPr>
+                <w:noProof/>
+                <w:webHidden/>
+              </w:rPr>
+              <w:fldChar w:fldCharType="separate"/>
+            </w:r>
+            <w:r>
+              <w:rPr>
+                <w:noProof/>
+                <w:webHidden/>
+              </w:rPr>
+              <w:t>17</w:t>
             </w:r>
             <w:r>
               <w:rPr>
@@ -2312,13 +2620,13 @@
               <w:lang w:val="es-ES" w:eastAsia="es-ES"/>
             </w:rPr>
           </w:pPr>
-          <w:hyperlink w:anchor="_Toc413315352" w:history="1">
+          <w:hyperlink w:anchor="_Toc413360933" w:history="1">
             <w:r>
               <w:rPr>
                 <w:rStyle w:val="Hipervnculo"/>
                 <w:noProof/>
               </w:rPr>
-              <w:t>Persistencia</w:t>
+              <w:t>Vista Procesado</w:t>
             </w:r>
             <w:r>
               <w:rPr>
@@ -2339,7 +2647,7 @@
                 <w:noProof/>
                 <w:webHidden/>
               </w:rPr>
-              <w:instrText xml:space="preserve"> PAGEREF _Toc413315352 \h </w:instrText>
+              <w:instrText xml:space="preserve"> PAGEREF _Toc413360933 \h </w:instrText>
             </w:r>
             <w:r>
               <w:rPr>
@@ -2359,7 +2667,7 @@
                 <w:noProof/>
                 <w:webHidden/>
               </w:rPr>
-              <w:t>15</w:t>
+              <w:t>20</w:t>
             </w:r>
             <w:r>
               <w:rPr>
@@ -2384,7 +2692,7 @@
               <w:lang w:val="es-ES" w:eastAsia="es-ES"/>
             </w:rPr>
           </w:pPr>
-          <w:hyperlink w:anchor="_Toc413315353" w:history="1">
+          <w:hyperlink w:anchor="_Toc413360934" w:history="1">
             <w:r>
               <w:rPr>
                 <w:rStyle w:val="Hipervnculo"/>
@@ -2411,7 +2719,7 @@
                 <w:noProof/>
                 <w:webHidden/>
               </w:rPr>
-              <w:instrText xml:space="preserve"> PAGEREF _Toc413315353 \h </w:instrText>
+              <w:instrText xml:space="preserve"> PAGEREF _Toc413360934 \h </w:instrText>
             </w:r>
             <w:r>
               <w:rPr>
@@ -2431,7 +2739,7 @@
                 <w:noProof/>
                 <w:webHidden/>
               </w:rPr>
-              <w:t>16</w:t>
+              <w:t>20</w:t>
             </w:r>
             <w:r>
               <w:rPr>
@@ -2456,7 +2764,7 @@
               <w:lang w:val="es-ES" w:eastAsia="es-ES"/>
             </w:rPr>
           </w:pPr>
-          <w:hyperlink w:anchor="_Toc413315354" w:history="1">
+          <w:hyperlink w:anchor="_Toc413360935" w:history="1">
             <w:r>
               <w:rPr>
                 <w:rStyle w:val="Hipervnculo"/>
@@ -2483,7 +2791,7 @@
                 <w:noProof/>
                 <w:webHidden/>
               </w:rPr>
-              <w:instrText xml:space="preserve"> PAGEREF _Toc413315354 \h </w:instrText>
+              <w:instrText xml:space="preserve"> PAGEREF _Toc413360935 \h </w:instrText>
             </w:r>
             <w:r>
               <w:rPr>
@@ -2503,7 +2811,7 @@
                 <w:noProof/>
                 <w:webHidden/>
               </w:rPr>
-              <w:t>16</w:t>
+              <w:t>21</w:t>
             </w:r>
             <w:r>
               <w:rPr>
@@ -2528,13 +2836,13 @@
               <w:lang w:val="es-ES" w:eastAsia="es-ES"/>
             </w:rPr>
           </w:pPr>
-          <w:hyperlink w:anchor="_Toc413315355" w:history="1">
+          <w:hyperlink w:anchor="_Toc413360936" w:history="1">
             <w:r>
               <w:rPr>
                 <w:rStyle w:val="Hipervnculo"/>
                 <w:noProof/>
               </w:rPr>
-              <w:t>Vista Procesado</w:t>
+              <w:t>Stereotypes</w:t>
             </w:r>
             <w:r>
               <w:rPr>
@@ -2555,7 +2863,7 @@
                 <w:noProof/>
                 <w:webHidden/>
               </w:rPr>
-              <w:instrText xml:space="preserve"> PAGEREF _Toc413315355 \h </w:instrText>
+              <w:instrText xml:space="preserve"> PAGEREF _Toc413360936 \h </w:instrText>
             </w:r>
             <w:r>
               <w:rPr>
@@ -2575,7 +2883,365 @@
                 <w:noProof/>
                 <w:webHidden/>
               </w:rPr>
-              <w:t>20</w:t>
+              <w:t>25</w:t>
+            </w:r>
+            <w:r>
+              <w:rPr>
+                <w:noProof/>
+                <w:webHidden/>
+              </w:rPr>
+              <w:fldChar w:fldCharType="end"/>
+            </w:r>
+          </w:hyperlink>
+        </w:p>
+        <w:p>
+          <w:pPr>
+            <w:pStyle w:val="TDC1"/>
+            <w:tabs>
+              <w:tab w:val="right" w:leader="dot" w:pos="8494"/>
+            </w:tabs>
+            <w:rPr>
+              <w:noProof/>
+              <w:sz w:val="22"/>
+              <w:szCs w:val="22"/>
+              <w:lang w:eastAsia="es-ES"/>
+            </w:rPr>
+          </w:pPr>
+          <w:hyperlink w:anchor="_Toc413360937" w:history="1">
+            <w:r>
+              <w:rPr>
+                <w:rStyle w:val="Hipervnculo"/>
+                <w:noProof/>
+              </w:rPr>
+              <w:t>Manual de usuario</w:t>
+            </w:r>
+            <w:r>
+              <w:rPr>
+                <w:noProof/>
+                <w:webHidden/>
+              </w:rPr>
+              <w:tab/>
+            </w:r>
+            <w:r>
+              <w:rPr>
+                <w:noProof/>
+                <w:webHidden/>
+              </w:rPr>
+              <w:fldChar w:fldCharType="begin"/>
+            </w:r>
+            <w:r>
+              <w:rPr>
+                <w:noProof/>
+                <w:webHidden/>
+              </w:rPr>
+              <w:instrText xml:space="preserve"> PAGEREF _Toc413360937 \h </w:instrText>
+            </w:r>
+            <w:r>
+              <w:rPr>
+                <w:noProof/>
+                <w:webHidden/>
+              </w:rPr>
+            </w:r>
+            <w:r>
+              <w:rPr>
+                <w:noProof/>
+                <w:webHidden/>
+              </w:rPr>
+              <w:fldChar w:fldCharType="separate"/>
+            </w:r>
+            <w:r>
+              <w:rPr>
+                <w:noProof/>
+                <w:webHidden/>
+              </w:rPr>
+              <w:t>30</w:t>
+            </w:r>
+            <w:r>
+              <w:rPr>
+                <w:noProof/>
+                <w:webHidden/>
+              </w:rPr>
+              <w:fldChar w:fldCharType="end"/>
+            </w:r>
+          </w:hyperlink>
+        </w:p>
+        <w:p>
+          <w:pPr>
+            <w:pStyle w:val="TDC2"/>
+            <w:tabs>
+              <w:tab w:val="right" w:leader="dot" w:pos="8494"/>
+            </w:tabs>
+            <w:rPr>
+              <w:rFonts w:asciiTheme="minorHAnsi" w:eastAsiaTheme="minorEastAsia" w:hAnsiTheme="minorHAnsi" w:cstheme="minorBidi"/>
+              <w:noProof/>
+              <w:sz w:val="22"/>
+              <w:szCs w:val="22"/>
+              <w:lang w:val="es-ES" w:eastAsia="es-ES"/>
+            </w:rPr>
+          </w:pPr>
+          <w:hyperlink w:anchor="_Toc413360938" w:history="1">
+            <w:r>
+              <w:rPr>
+                <w:rStyle w:val="Hipervnculo"/>
+                <w:noProof/>
+              </w:rPr>
+              <w:t>1. Introducción</w:t>
+            </w:r>
+            <w:r>
+              <w:rPr>
+                <w:noProof/>
+                <w:webHidden/>
+              </w:rPr>
+              <w:tab/>
+            </w:r>
+            <w:r>
+              <w:rPr>
+                <w:noProof/>
+                <w:webHidden/>
+              </w:rPr>
+              <w:fldChar w:fldCharType="begin"/>
+            </w:r>
+            <w:r>
+              <w:rPr>
+                <w:noProof/>
+                <w:webHidden/>
+              </w:rPr>
+              <w:instrText xml:space="preserve"> PAGEREF _Toc413360938 \h </w:instrText>
+            </w:r>
+            <w:r>
+              <w:rPr>
+                <w:noProof/>
+                <w:webHidden/>
+              </w:rPr>
+            </w:r>
+            <w:r>
+              <w:rPr>
+                <w:noProof/>
+                <w:webHidden/>
+              </w:rPr>
+              <w:fldChar w:fldCharType="separate"/>
+            </w:r>
+            <w:r>
+              <w:rPr>
+                <w:noProof/>
+                <w:webHidden/>
+              </w:rPr>
+              <w:t>30</w:t>
+            </w:r>
+            <w:r>
+              <w:rPr>
+                <w:noProof/>
+                <w:webHidden/>
+              </w:rPr>
+              <w:fldChar w:fldCharType="end"/>
+            </w:r>
+          </w:hyperlink>
+        </w:p>
+        <w:p>
+          <w:pPr>
+            <w:pStyle w:val="TDC2"/>
+            <w:tabs>
+              <w:tab w:val="right" w:leader="dot" w:pos="8494"/>
+            </w:tabs>
+            <w:rPr>
+              <w:rFonts w:asciiTheme="minorHAnsi" w:eastAsiaTheme="minorEastAsia" w:hAnsiTheme="minorHAnsi" w:cstheme="minorBidi"/>
+              <w:noProof/>
+              <w:sz w:val="22"/>
+              <w:szCs w:val="22"/>
+              <w:lang w:val="es-ES" w:eastAsia="es-ES"/>
+            </w:rPr>
+          </w:pPr>
+          <w:hyperlink w:anchor="_Toc413360939" w:history="1">
+            <w:r>
+              <w:rPr>
+                <w:rStyle w:val="Hipervnculo"/>
+                <w:noProof/>
+              </w:rPr>
+              <w:t>2. ¿Cómo jugar?</w:t>
+            </w:r>
+            <w:r>
+              <w:rPr>
+                <w:noProof/>
+                <w:webHidden/>
+              </w:rPr>
+              <w:tab/>
+            </w:r>
+            <w:r>
+              <w:rPr>
+                <w:noProof/>
+                <w:webHidden/>
+              </w:rPr>
+              <w:fldChar w:fldCharType="begin"/>
+            </w:r>
+            <w:r>
+              <w:rPr>
+                <w:noProof/>
+                <w:webHidden/>
+              </w:rPr>
+              <w:instrText xml:space="preserve"> PAGEREF _Toc413360939 \h </w:instrText>
+            </w:r>
+            <w:r>
+              <w:rPr>
+                <w:noProof/>
+                <w:webHidden/>
+              </w:rPr>
+            </w:r>
+            <w:r>
+              <w:rPr>
+                <w:noProof/>
+                <w:webHidden/>
+              </w:rPr>
+              <w:fldChar w:fldCharType="separate"/>
+            </w:r>
+            <w:r>
+              <w:rPr>
+                <w:noProof/>
+                <w:webHidden/>
+              </w:rPr>
+              <w:t>31</w:t>
+            </w:r>
+            <w:r>
+              <w:rPr>
+                <w:noProof/>
+                <w:webHidden/>
+              </w:rPr>
+              <w:fldChar w:fldCharType="end"/>
+            </w:r>
+          </w:hyperlink>
+        </w:p>
+        <w:p>
+          <w:pPr>
+            <w:pStyle w:val="TDC1"/>
+            <w:tabs>
+              <w:tab w:val="right" w:leader="dot" w:pos="8494"/>
+            </w:tabs>
+            <w:rPr>
+              <w:noProof/>
+              <w:sz w:val="22"/>
+              <w:szCs w:val="22"/>
+              <w:lang w:eastAsia="es-ES"/>
+            </w:rPr>
+          </w:pPr>
+          <w:hyperlink w:anchor="_Toc413360940" w:history="1">
+            <w:r>
+              <w:rPr>
+                <w:rStyle w:val="Hipervnculo"/>
+                <w:noProof/>
+              </w:rPr>
+              <w:t>Manual del sistema</w:t>
+            </w:r>
+            <w:r>
+              <w:rPr>
+                <w:noProof/>
+                <w:webHidden/>
+              </w:rPr>
+              <w:tab/>
+            </w:r>
+            <w:r>
+              <w:rPr>
+                <w:noProof/>
+                <w:webHidden/>
+              </w:rPr>
+              <w:fldChar w:fldCharType="begin"/>
+            </w:r>
+            <w:r>
+              <w:rPr>
+                <w:noProof/>
+                <w:webHidden/>
+              </w:rPr>
+              <w:instrText xml:space="preserve"> PAGEREF _Toc413360940 \h </w:instrText>
+            </w:r>
+            <w:r>
+              <w:rPr>
+                <w:noProof/>
+                <w:webHidden/>
+              </w:rPr>
+            </w:r>
+            <w:r>
+              <w:rPr>
+                <w:noProof/>
+                <w:webHidden/>
+              </w:rPr>
+              <w:fldChar w:fldCharType="separate"/>
+            </w:r>
+            <w:r>
+              <w:rPr>
+                <w:noProof/>
+                <w:webHidden/>
+              </w:rPr>
+              <w:t>32</w:t>
+            </w:r>
+            <w:r>
+              <w:rPr>
+                <w:noProof/>
+                <w:webHidden/>
+              </w:rPr>
+              <w:fldChar w:fldCharType="end"/>
+            </w:r>
+          </w:hyperlink>
+        </w:p>
+        <w:p>
+          <w:pPr>
+            <w:pStyle w:val="TDC2"/>
+            <w:tabs>
+              <w:tab w:val="right" w:leader="dot" w:pos="8494"/>
+            </w:tabs>
+            <w:rPr>
+              <w:rFonts w:asciiTheme="minorHAnsi" w:eastAsiaTheme="minorEastAsia" w:hAnsiTheme="minorHAnsi" w:cstheme="minorBidi"/>
+              <w:noProof/>
+              <w:sz w:val="22"/>
+              <w:szCs w:val="22"/>
+              <w:lang w:val="es-ES" w:eastAsia="es-ES"/>
+            </w:rPr>
+          </w:pPr>
+          <w:hyperlink w:anchor="_Toc413360941" w:history="1">
+            <w:r>
+              <w:rPr>
+                <w:rStyle w:val="Hipervnculo"/>
+                <w:noProof/>
+              </w:rPr>
+              <w:t>Instalación y ejecución de la aplicación:</w:t>
+            </w:r>
+            <w:r>
+              <w:rPr>
+                <w:noProof/>
+                <w:webHidden/>
+              </w:rPr>
+              <w:tab/>
+            </w:r>
+            <w:r>
+              <w:rPr>
+                <w:noProof/>
+                <w:webHidden/>
+              </w:rPr>
+              <w:fldChar w:fldCharType="begin"/>
+            </w:r>
+            <w:r>
+              <w:rPr>
+                <w:noProof/>
+                <w:webHidden/>
+              </w:rPr>
+              <w:instrText xml:space="preserve"> PAGEREF _Toc413360941 \h </w:instrText>
+            </w:r>
+            <w:r>
+              <w:rPr>
+                <w:noProof/>
+                <w:webHidden/>
+              </w:rPr>
+            </w:r>
+            <w:r>
+              <w:rPr>
+                <w:noProof/>
+                <w:webHidden/>
+              </w:rPr>
+              <w:fldChar w:fldCharType="separate"/>
+            </w:r>
+            <w:r>
+              <w:rPr>
+                <w:noProof/>
+                <w:webHidden/>
+              </w:rPr>
+              <w:t>32</w:t>
             </w:r>
             <w:r>
               <w:rPr>
@@ -2600,13 +3266,13 @@
               <w:lang w:val="es-ES" w:eastAsia="es-ES"/>
             </w:rPr>
           </w:pPr>
-          <w:hyperlink w:anchor="_Toc413315356" w:history="1">
+          <w:hyperlink w:anchor="_Toc413360942" w:history="1">
             <w:r>
               <w:rPr>
                 <w:rStyle w:val="Hipervnculo"/>
                 <w:noProof/>
               </w:rPr>
-              <w:t>Summary</w:t>
+              <w:t>Instalación de del entorno Eclipse:</w:t>
             </w:r>
             <w:r>
               <w:rPr>
@@ -2627,7 +3293,7 @@
                 <w:noProof/>
                 <w:webHidden/>
               </w:rPr>
-              <w:instrText xml:space="preserve"> PAGEREF _Toc413315356 \h </w:instrText>
+              <w:instrText xml:space="preserve"> PAGEREF _Toc413360942 \h </w:instrText>
             </w:r>
             <w:r>
               <w:rPr>
@@ -2647,7 +3313,7 @@
                 <w:noProof/>
                 <w:webHidden/>
               </w:rPr>
-              <w:t>20</w:t>
+              <w:t>33</w:t>
             </w:r>
             <w:r>
               <w:rPr>
@@ -2672,13 +3338,29 @@
               <w:lang w:val="es-ES" w:eastAsia="es-ES"/>
             </w:rPr>
           </w:pPr>
-          <w:hyperlink w:anchor="_Toc413315357" w:history="1">
+          <w:hyperlink w:anchor="_Toc413360943" w:history="1">
             <w:r>
               <w:rPr>
                 <w:rStyle w:val="Hipervnculo"/>
                 <w:noProof/>
               </w:rPr>
-              <w:t>Details</w:t>
+              <w:t>Instalación del plugin “</w:t>
+            </w:r>
+            <w:r>
+              <w:rPr>
+                <w:rStyle w:val="Hipervnculo"/>
+                <w:rFonts w:cs="Arial"/>
+                <w:noProof/>
+                <w:shd w:val="clear" w:color="auto" w:fill="FFFFFF"/>
+              </w:rPr>
+              <w:t>M2Eclipse</w:t>
+            </w:r>
+            <w:r>
+              <w:rPr>
+                <w:rStyle w:val="Hipervnculo"/>
+                <w:noProof/>
+              </w:rPr>
+              <w:t>”:</w:t>
             </w:r>
             <w:r>
               <w:rPr>
@@ -2699,7 +3381,7 @@
                 <w:noProof/>
                 <w:webHidden/>
               </w:rPr>
-              <w:instrText xml:space="preserve"> PAGEREF _Toc413315357 \h </w:instrText>
+              <w:instrText xml:space="preserve"> PAGEREF _Toc413360943 \h </w:instrText>
             </w:r>
             <w:r>
               <w:rPr>
@@ -2719,7 +3401,7 @@
                 <w:noProof/>
                 <w:webHidden/>
               </w:rPr>
-              <w:t>21</w:t>
+              <w:t>33</w:t>
             </w:r>
             <w:r>
               <w:rPr>
@@ -2744,13 +3426,13 @@
               <w:lang w:val="es-ES" w:eastAsia="es-ES"/>
             </w:rPr>
           </w:pPr>
-          <w:hyperlink w:anchor="_Toc413315358" w:history="1">
+          <w:hyperlink w:anchor="_Toc413360944" w:history="1">
             <w:r>
               <w:rPr>
                 <w:rStyle w:val="Hipervnculo"/>
                 <w:noProof/>
               </w:rPr>
-              <w:t>Stereotypes</w:t>
+              <w:t>Instalación y  ejecución de la base de datos:</w:t>
             </w:r>
             <w:r>
               <w:rPr>
@@ -2771,7 +3453,7 @@
                 <w:noProof/>
                 <w:webHidden/>
               </w:rPr>
-              <w:instrText xml:space="preserve"> PAGEREF _Toc413315358 \h </w:instrText>
+              <w:instrText xml:space="preserve"> PAGEREF _Toc413360944 \h </w:instrText>
             </w:r>
             <w:r>
               <w:rPr>
@@ -2791,7 +3473,7 @@
                 <w:noProof/>
                 <w:webHidden/>
               </w:rPr>
-              <w:t>32</w:t>
+              <w:t>34</w:t>
             </w:r>
             <w:r>
               <w:rPr>
@@ -2804,78 +3486,7 @@
         </w:p>
         <w:p>
           <w:pPr>
-            <w:pStyle w:val="TDC1"/>
-            <w:tabs>
-              <w:tab w:val="right" w:leader="dot" w:pos="8494"/>
-            </w:tabs>
-            <w:rPr>
-              <w:noProof/>
-              <w:sz w:val="22"/>
-              <w:szCs w:val="22"/>
-              <w:lang w:eastAsia="es-ES"/>
-            </w:rPr>
-          </w:pPr>
-          <w:hyperlink w:anchor="_Toc413315359" w:history="1">
-            <w:r>
-              <w:rPr>
-                <w:rStyle w:val="Hipervnculo"/>
-                <w:noProof/>
-              </w:rPr>
-              <w:t>Manual de usuario</w:t>
-            </w:r>
-            <w:r>
-              <w:rPr>
-                <w:noProof/>
-                <w:webHidden/>
-              </w:rPr>
-              <w:tab/>
-            </w:r>
-            <w:r>
-              <w:rPr>
-                <w:noProof/>
-                <w:webHidden/>
-              </w:rPr>
-              <w:fldChar w:fldCharType="begin"/>
-            </w:r>
-            <w:r>
-              <w:rPr>
-                <w:noProof/>
-                <w:webHidden/>
-              </w:rPr>
-              <w:instrText xml:space="preserve"> PAGEREF _Toc413315359 \h </w:instrText>
-            </w:r>
-            <w:r>
-              <w:rPr>
-                <w:noProof/>
-                <w:webHidden/>
-              </w:rPr>
-            </w:r>
-            <w:r>
-              <w:rPr>
-                <w:noProof/>
-                <w:webHidden/>
-              </w:rPr>
-              <w:fldChar w:fldCharType="separate"/>
-            </w:r>
-            <w:r>
-              <w:rPr>
-                <w:noProof/>
-                <w:webHidden/>
-              </w:rPr>
-              <w:t>37</w:t>
-            </w:r>
-            <w:r>
-              <w:rPr>
-                <w:noProof/>
-                <w:webHidden/>
-              </w:rPr>
-              <w:fldChar w:fldCharType="end"/>
-            </w:r>
-          </w:hyperlink>
-        </w:p>
-        <w:p>
-          <w:pPr>
-            <w:pStyle w:val="TDC2"/>
+            <w:pStyle w:val="TDC3"/>
             <w:tabs>
               <w:tab w:val="right" w:leader="dot" w:pos="8494"/>
             </w:tabs>
@@ -2887,13 +3498,14 @@
               <w:lang w:val="es-ES" w:eastAsia="es-ES"/>
             </w:rPr>
           </w:pPr>
-          <w:hyperlink w:anchor="_Toc413315360" w:history="1">
+          <w:hyperlink w:anchor="_Toc413360945" w:history="1">
             <w:r>
               <w:rPr>
                 <w:rStyle w:val="Hipervnculo"/>
                 <w:noProof/>
-              </w:rPr>
-              <w:t>1. Introducción</w:t>
+                <w:lang w:val="en-US"/>
+              </w:rPr>
+              <w:t>Modificar el path de windows:</w:t>
             </w:r>
             <w:r>
               <w:rPr>
@@ -2914,7 +3526,7 @@
                 <w:noProof/>
                 <w:webHidden/>
               </w:rPr>
-              <w:instrText xml:space="preserve"> PAGEREF _Toc413315360 \h </w:instrText>
+              <w:instrText xml:space="preserve"> PAGEREF _Toc413360945 \h </w:instrText>
             </w:r>
             <w:r>
               <w:rPr>
@@ -2934,79 +3546,7 @@
                 <w:noProof/>
                 <w:webHidden/>
               </w:rPr>
-              <w:t>37</w:t>
-            </w:r>
-            <w:r>
-              <w:rPr>
-                <w:noProof/>
-                <w:webHidden/>
-              </w:rPr>
-              <w:fldChar w:fldCharType="end"/>
-            </w:r>
-          </w:hyperlink>
-        </w:p>
-        <w:p>
-          <w:pPr>
-            <w:pStyle w:val="TDC2"/>
-            <w:tabs>
-              <w:tab w:val="right" w:leader="dot" w:pos="8494"/>
-            </w:tabs>
-            <w:rPr>
-              <w:rFonts w:asciiTheme="minorHAnsi" w:eastAsiaTheme="minorEastAsia" w:hAnsiTheme="minorHAnsi" w:cstheme="minorBidi"/>
-              <w:noProof/>
-              <w:sz w:val="22"/>
-              <w:szCs w:val="22"/>
-              <w:lang w:val="es-ES" w:eastAsia="es-ES"/>
-            </w:rPr>
-          </w:pPr>
-          <w:hyperlink w:anchor="_Toc413315361" w:history="1">
-            <w:r>
-              <w:rPr>
-                <w:rStyle w:val="Hipervnculo"/>
-                <w:noProof/>
-              </w:rPr>
-              <w:t>2. ¿Cómo jugar?</w:t>
-            </w:r>
-            <w:r>
-              <w:rPr>
-                <w:noProof/>
-                <w:webHidden/>
-              </w:rPr>
-              <w:tab/>
-            </w:r>
-            <w:r>
-              <w:rPr>
-                <w:noProof/>
-                <w:webHidden/>
-              </w:rPr>
-              <w:fldChar w:fldCharType="begin"/>
-            </w:r>
-            <w:r>
-              <w:rPr>
-                <w:noProof/>
-                <w:webHidden/>
-              </w:rPr>
-              <w:instrText xml:space="preserve"> PAGEREF _Toc413315361 \h </w:instrText>
-            </w:r>
-            <w:r>
-              <w:rPr>
-                <w:noProof/>
-                <w:webHidden/>
-              </w:rPr>
-            </w:r>
-            <w:r>
-              <w:rPr>
-                <w:noProof/>
-                <w:webHidden/>
-              </w:rPr>
-              <w:fldChar w:fldCharType="separate"/>
-            </w:r>
-            <w:r>
-              <w:rPr>
-                <w:noProof/>
-                <w:webHidden/>
-              </w:rPr>
-              <w:t>38</w:t>
+              <w:t>34</w:t>
             </w:r>
             <w:r>
               <w:rPr>
@@ -3083,7 +3623,7 @@
       <w:pPr>
         <w:pStyle w:val="Ttulo1"/>
       </w:pPr>
-      <w:bookmarkStart w:id="0" w:name="_Toc413315338"/>
+      <w:bookmarkStart w:id="1" w:name="_Toc413360916"/>
       <w:r>
         <w:t xml:space="preserve">Planteamiento del </w:t>
       </w:r>
@@ -3093,7 +3633,7 @@
       <w:r>
         <w:t>roblema</w:t>
       </w:r>
-      <w:bookmarkEnd w:id="0"/>
+      <w:bookmarkEnd w:id="1"/>
     </w:p>
     <w:p>
       <w:pPr>
@@ -3149,11 +3689,11 @@
       <w:pPr>
         <w:pStyle w:val="Ttulo1"/>
       </w:pPr>
-      <w:bookmarkStart w:id="1" w:name="_Toc413315339"/>
+      <w:bookmarkStart w:id="2" w:name="_Toc413360917"/>
       <w:r>
         <w:t>Requisitos Funcionales</w:t>
       </w:r>
-      <w:bookmarkEnd w:id="1"/>
+      <w:bookmarkEnd w:id="2"/>
     </w:p>
     <w:p>
       <w:pPr>
@@ -3263,12 +3803,12 @@
       <w:pPr>
         <w:pStyle w:val="Ttulo1"/>
       </w:pPr>
-      <w:bookmarkStart w:id="2" w:name="_Toc413315340"/>
+      <w:bookmarkStart w:id="3" w:name="_Toc413360918"/>
       <w:r>
         <w:lastRenderedPageBreak/>
         <w:t>Requisitos No Funcionales</w:t>
       </w:r>
-      <w:bookmarkEnd w:id="2"/>
+      <w:bookmarkEnd w:id="3"/>
     </w:p>
     <w:p>
       <w:pPr>
@@ -3306,7 +3846,7 @@
       <w:pPr>
         <w:pStyle w:val="Ttulo1"/>
       </w:pPr>
-      <w:bookmarkStart w:id="3" w:name="_Toc413315341"/>
+      <w:bookmarkStart w:id="4" w:name="_Toc413360919"/>
       <w:r>
         <w:t xml:space="preserve">Identificación de los </w:t>
       </w:r>
@@ -3316,7 +3856,7 @@
       <w:r>
         <w:t>nteresados (Stakeholders)</w:t>
       </w:r>
-      <w:bookmarkEnd w:id="3"/>
+      <w:bookmarkEnd w:id="4"/>
     </w:p>
     <w:p>
       <w:pPr>
@@ -3753,7 +4293,7 @@
       <w:pPr>
         <w:pStyle w:val="Ttulo1"/>
       </w:pPr>
-      <w:bookmarkStart w:id="4" w:name="_Toc413315342"/>
+      <w:bookmarkStart w:id="5" w:name="_Toc413360920"/>
       <w:r>
         <w:lastRenderedPageBreak/>
         <w:t xml:space="preserve">Atributos de </w:t>
@@ -3764,7 +4304,7 @@
       <w:r>
         <w:t>alidad</w:t>
       </w:r>
-      <w:bookmarkEnd w:id="4"/>
+      <w:bookmarkEnd w:id="5"/>
     </w:p>
     <w:p>
       <w:pPr>
@@ -4175,11 +4715,11 @@
       <w:pPr>
         <w:pStyle w:val="Ttulo1"/>
       </w:pPr>
-      <w:bookmarkStart w:id="5" w:name="_Toc413315343"/>
+      <w:bookmarkStart w:id="6" w:name="_Toc413360921"/>
       <w:r>
         <w:t>Atributos de calidad e Interesados</w:t>
       </w:r>
-      <w:bookmarkEnd w:id="5"/>
+      <w:bookmarkEnd w:id="6"/>
     </w:p>
     <w:p/>
     <w:p>
@@ -4634,7 +5174,7 @@
       <w:pPr>
         <w:pStyle w:val="Ttulo1"/>
       </w:pPr>
-      <w:bookmarkStart w:id="6" w:name="_Toc413315344"/>
+      <w:bookmarkStart w:id="7" w:name="_Toc413360922"/>
       <w:r>
         <w:t>Escenarios</w:t>
       </w:r>
@@ -4647,7 +5187,7 @@
       <w:r>
         <w:t>alidad</w:t>
       </w:r>
-      <w:bookmarkEnd w:id="6"/>
+      <w:bookmarkEnd w:id="7"/>
     </w:p>
     <w:p>
       <w:pPr>
@@ -5308,7 +5848,6 @@
       <w:pPr>
         <w:pStyle w:val="Ttulo1"/>
       </w:pPr>
-      <w:bookmarkStart w:id="7" w:name="_Toc413315345"/>
     </w:p>
     <w:p/>
     <w:p/>
@@ -5316,11 +5855,12 @@
       <w:pPr>
         <w:pStyle w:val="Ttulo1"/>
       </w:pPr>
+      <w:bookmarkStart w:id="8" w:name="_Toc413360923"/>
       <w:r>
         <w:lastRenderedPageBreak/>
         <w:t>Vistas</w:t>
       </w:r>
-      <w:bookmarkEnd w:id="7"/>
+      <w:bookmarkEnd w:id="8"/>
     </w:p>
     <w:tbl>
       <w:tblPr>
@@ -5643,13 +6183,13 @@
       <w:pPr>
         <w:pStyle w:val="Ttulo2"/>
       </w:pPr>
-      <w:bookmarkStart w:id="8" w:name="gPkAhdKGAqB6owaG"/>
-      <w:bookmarkStart w:id="9" w:name="_Toc413315346"/>
+      <w:bookmarkStart w:id="9" w:name="gPkAhdKGAqB6owaG"/>
+      <w:bookmarkStart w:id="10" w:name="_Toc413360924"/>
       <w:r>
         <w:t>Contexto</w:t>
       </w:r>
-      <w:bookmarkEnd w:id="8"/>
       <w:bookmarkEnd w:id="9"/>
+      <w:bookmarkEnd w:id="10"/>
     </w:p>
     <w:p>
       <w:pPr>
@@ -5967,13 +6507,13 @@
       <w:pPr>
         <w:pStyle w:val="Ttulo3"/>
       </w:pPr>
-      <w:bookmarkStart w:id="10" w:name="_Toc413315347"/>
+      <w:bookmarkStart w:id="11" w:name="_Toc413360925"/>
       <w:proofErr w:type="spellStart"/>
       <w:r>
         <w:lastRenderedPageBreak/>
         <w:t>Summary</w:t>
       </w:r>
-      <w:bookmarkEnd w:id="10"/>
+      <w:bookmarkEnd w:id="11"/>
       <w:proofErr w:type="spellEnd"/>
     </w:p>
     <w:tbl>
@@ -6590,12 +7130,12 @@
       <w:pPr>
         <w:pStyle w:val="Ttulo3"/>
       </w:pPr>
-      <w:bookmarkStart w:id="11" w:name="_Toc413315348"/>
+      <w:bookmarkStart w:id="12" w:name="_Toc413360926"/>
       <w:proofErr w:type="spellStart"/>
       <w:r>
         <w:t>Details</w:t>
       </w:r>
-      <w:bookmarkEnd w:id="11"/>
+      <w:bookmarkEnd w:id="12"/>
       <w:proofErr w:type="spellEnd"/>
     </w:p>
     <w:p>
@@ -6646,13 +7186,13 @@
       <w:r>
         <w:t xml:space="preserve"> </w:t>
       </w:r>
-      <w:bookmarkStart w:id="12" w:name="1gKNh9KGAqAqAQvE"/>
-      <w:bookmarkStart w:id="13" w:name="iSbXGtKGAqB8iwVN"/>
+      <w:bookmarkStart w:id="13" w:name="1gKNh9KGAqAqAQvE"/>
+      <w:bookmarkStart w:id="14" w:name="iSbXGtKGAqB8iwVN"/>
       <w:r>
         <w:t>Procesado</w:t>
       </w:r>
-      <w:bookmarkEnd w:id="12"/>
       <w:bookmarkEnd w:id="13"/>
+      <w:bookmarkEnd w:id="14"/>
     </w:p>
     <w:tbl>
       <w:tblPr>
@@ -8652,13 +9192,13 @@
       <w:r>
         <w:t xml:space="preserve"> </w:t>
       </w:r>
-      <w:bookmarkStart w:id="14" w:name="oPKNh9KGAqAqAQvQ"/>
-      <w:bookmarkStart w:id="15" w:name="6Ea3GtKGAqB8iwVZ"/>
+      <w:bookmarkStart w:id="15" w:name="oPKNh9KGAqAqAQvQ"/>
+      <w:bookmarkStart w:id="16" w:name="6Ea3GtKGAqB8iwVZ"/>
       <w:r>
         <w:t>Persistencia</w:t>
       </w:r>
-      <w:bookmarkEnd w:id="14"/>
       <w:bookmarkEnd w:id="15"/>
+      <w:bookmarkEnd w:id="16"/>
     </w:p>
     <w:tbl>
       <w:tblPr>
@@ -10225,14 +10765,14 @@
       <w:r>
         <w:t xml:space="preserve"> </w:t>
       </w:r>
-      <w:bookmarkStart w:id="16" w:name="wtaNh9KGAqAqAQvZ"/>
-      <w:bookmarkStart w:id="17" w:name="Fz_eh9KGAqAqAQZ_"/>
+      <w:bookmarkStart w:id="17" w:name="wtaNh9KGAqAqAQvZ"/>
+      <w:bookmarkStart w:id="18" w:name="Fz_eh9KGAqAqAQZ_"/>
       <w:proofErr w:type="spellStart"/>
       <w:r>
         <w:t>Logging</w:t>
       </w:r>
-      <w:bookmarkEnd w:id="16"/>
       <w:bookmarkEnd w:id="17"/>
+      <w:bookmarkEnd w:id="18"/>
       <w:proofErr w:type="spellEnd"/>
     </w:p>
     <w:tbl>
@@ -11758,14 +12298,14 @@
       <w:pPr>
         <w:pStyle w:val="Ttulo2"/>
       </w:pPr>
-      <w:bookmarkStart w:id="18" w:name="_hUBh9KGAqAqAQcf"/>
-      <w:bookmarkStart w:id="19" w:name="_Toc413315349"/>
+      <w:bookmarkStart w:id="19" w:name="_hUBh9KGAqAqAQcf"/>
+      <w:bookmarkStart w:id="20" w:name="_Toc413360927"/>
       <w:proofErr w:type="spellStart"/>
       <w:r>
         <w:t>Logging</w:t>
       </w:r>
-      <w:bookmarkEnd w:id="18"/>
       <w:bookmarkEnd w:id="19"/>
+      <w:bookmarkEnd w:id="20"/>
       <w:proofErr w:type="spellEnd"/>
     </w:p>
     <w:p>
@@ -12082,12 +12622,12 @@
       <w:pPr>
         <w:pStyle w:val="Ttulo3"/>
       </w:pPr>
-      <w:bookmarkStart w:id="20" w:name="_Toc413315350"/>
+      <w:bookmarkStart w:id="21" w:name="_Toc413360928"/>
       <w:proofErr w:type="spellStart"/>
       <w:r>
         <w:t>Summary</w:t>
       </w:r>
-      <w:bookmarkEnd w:id="20"/>
+      <w:bookmarkEnd w:id="21"/>
       <w:proofErr w:type="spellEnd"/>
     </w:p>
     <w:tbl>
@@ -12515,12 +13055,12 @@
       <w:pPr>
         <w:pStyle w:val="Ttulo3"/>
       </w:pPr>
-      <w:bookmarkStart w:id="21" w:name="_Toc413315351"/>
+      <w:bookmarkStart w:id="22" w:name="_Toc413360929"/>
       <w:proofErr w:type="spellStart"/>
       <w:r>
         <w:t>Details</w:t>
       </w:r>
-      <w:bookmarkEnd w:id="21"/>
+      <w:bookmarkEnd w:id="22"/>
       <w:proofErr w:type="spellEnd"/>
     </w:p>
     <w:p>
@@ -12571,14 +13111,14 @@
       <w:r>
         <w:t xml:space="preserve"> </w:t>
       </w:r>
-      <w:bookmarkStart w:id="22" w:name="c9ohh9KGAqAqAQeU"/>
-      <w:bookmarkStart w:id="23" w:name="89ohh9KGAqAqAQeV"/>
+      <w:bookmarkStart w:id="23" w:name="c9ohh9KGAqAqAQeU"/>
+      <w:bookmarkStart w:id="24" w:name="89ohh9KGAqAqAQeV"/>
       <w:proofErr w:type="spellStart"/>
       <w:r>
         <w:t>Logger</w:t>
       </w:r>
-      <w:bookmarkEnd w:id="22"/>
       <w:bookmarkEnd w:id="23"/>
+      <w:bookmarkEnd w:id="24"/>
       <w:proofErr w:type="spellEnd"/>
     </w:p>
     <w:tbl>
@@ -14052,15 +14592,15 @@
       <w:r>
         <w:t xml:space="preserve"> </w:t>
       </w:r>
-      <w:bookmarkStart w:id="24" w:name="d.8hh9KGAqAqAQfE"/>
-      <w:bookmarkStart w:id="25" w:name="d.8hh9KGAqAqAQfF"/>
+      <w:bookmarkStart w:id="25" w:name="d.8hh9KGAqAqAQfE"/>
+      <w:bookmarkStart w:id="26" w:name="d.8hh9KGAqAqAQfF"/>
       <w:proofErr w:type="spellStart"/>
       <w:proofErr w:type="gramStart"/>
       <w:r>
         <w:t>writeLog</w:t>
       </w:r>
-      <w:bookmarkEnd w:id="24"/>
       <w:bookmarkEnd w:id="25"/>
+      <w:bookmarkEnd w:id="26"/>
       <w:proofErr w:type="spellEnd"/>
       <w:proofErr w:type="gramEnd"/>
     </w:p>
@@ -15113,15 +15653,15 @@
       <w:r>
         <w:t xml:space="preserve"> </w:t>
       </w:r>
-      <w:bookmarkStart w:id="26" w:name="XPihh9KGAqAqAQfS"/>
-      <w:bookmarkStart w:id="27" w:name="XPihh9KGAqAqAQfT"/>
+      <w:bookmarkStart w:id="27" w:name="XPihh9KGAqAqAQfS"/>
+      <w:bookmarkStart w:id="28" w:name="XPihh9KGAqAqAQfT"/>
       <w:proofErr w:type="spellStart"/>
       <w:proofErr w:type="gramStart"/>
       <w:r>
         <w:t>getLog</w:t>
       </w:r>
-      <w:bookmarkEnd w:id="26"/>
       <w:bookmarkEnd w:id="27"/>
+      <w:bookmarkEnd w:id="28"/>
       <w:proofErr w:type="spellEnd"/>
       <w:proofErr w:type="gramEnd"/>
     </w:p>
@@ -16128,14 +16668,14 @@
       <w:pPr>
         <w:pStyle w:val="Ttulo2"/>
       </w:pPr>
-      <w:bookmarkStart w:id="28" w:name="W4WCo9KGAqB6HgoK"/>
-      <w:bookmarkStart w:id="29" w:name="_Toc413315352"/>
+      <w:bookmarkStart w:id="29" w:name="W4WCo9KGAqB6HgoK"/>
+      <w:bookmarkStart w:id="30" w:name="_Toc413360930"/>
       <w:r>
         <w:lastRenderedPageBreak/>
         <w:t>Persistencia</w:t>
       </w:r>
-      <w:bookmarkEnd w:id="28"/>
       <w:bookmarkEnd w:id="29"/>
+      <w:bookmarkEnd w:id="30"/>
     </w:p>
     <w:p>
       <w:pPr>
@@ -16453,12 +16993,12 @@
       <w:pPr>
         <w:pStyle w:val="Ttulo3"/>
       </w:pPr>
-      <w:bookmarkStart w:id="30" w:name="_Toc413315353"/>
+      <w:bookmarkStart w:id="31" w:name="_Toc413360931"/>
       <w:proofErr w:type="spellStart"/>
       <w:r>
         <w:t>Summary</w:t>
       </w:r>
-      <w:bookmarkEnd w:id="30"/>
+      <w:bookmarkEnd w:id="31"/>
       <w:proofErr w:type="spellEnd"/>
     </w:p>
     <w:tbl>
@@ -16893,13 +17433,13 @@
       <w:pPr>
         <w:pStyle w:val="Ttulo3"/>
       </w:pPr>
-      <w:bookmarkStart w:id="31" w:name="_Toc413315354"/>
+      <w:bookmarkStart w:id="32" w:name="_Toc413360932"/>
       <w:proofErr w:type="spellStart"/>
       <w:r>
         <w:lastRenderedPageBreak/>
         <w:t>Details</w:t>
       </w:r>
-      <w:bookmarkEnd w:id="31"/>
+      <w:bookmarkEnd w:id="32"/>
       <w:proofErr w:type="spellEnd"/>
     </w:p>
     <w:p>
@@ -16950,15 +17490,15 @@
       <w:r>
         <w:t xml:space="preserve"> </w:t>
       </w:r>
-      <w:bookmarkStart w:id="32" w:name="izlyo9KGAqB6Hgv."/>
-      <w:bookmarkStart w:id="33" w:name="izlyo9KGAqB6Hgv_"/>
+      <w:bookmarkStart w:id="33" w:name="izlyo9KGAqB6Hgv."/>
+      <w:bookmarkStart w:id="34" w:name="izlyo9KGAqB6Hgv_"/>
       <w:proofErr w:type="spellStart"/>
       <w:proofErr w:type="gramStart"/>
       <w:r>
         <w:t>persistor</w:t>
       </w:r>
-      <w:bookmarkEnd w:id="32"/>
       <w:bookmarkEnd w:id="33"/>
+      <w:bookmarkEnd w:id="34"/>
       <w:proofErr w:type="spellEnd"/>
       <w:proofErr w:type="gramEnd"/>
     </w:p>
@@ -18438,15 +18978,15 @@
       <w:r>
         <w:t xml:space="preserve"> </w:t>
       </w:r>
-      <w:bookmarkStart w:id="34" w:name="U1FKo9KGAqB6Hgz8"/>
-      <w:bookmarkStart w:id="35" w:name="U1FKo9KGAqB6Hgz9"/>
+      <w:bookmarkStart w:id="35" w:name="U1FKo9KGAqB6Hgz8"/>
+      <w:bookmarkStart w:id="36" w:name="U1FKo9KGAqB6Hgz9"/>
       <w:proofErr w:type="spellStart"/>
       <w:proofErr w:type="gramStart"/>
       <w:r>
         <w:t>getOutputFile</w:t>
       </w:r>
-      <w:bookmarkEnd w:id="34"/>
       <w:bookmarkEnd w:id="35"/>
+      <w:bookmarkEnd w:id="36"/>
       <w:proofErr w:type="spellEnd"/>
       <w:proofErr w:type="gramEnd"/>
     </w:p>
@@ -19508,15 +20048,15 @@
       <w:r>
         <w:t xml:space="preserve"> </w:t>
       </w:r>
-      <w:bookmarkStart w:id="36" w:name=".PyBh9KGAqAqAQdQ"/>
-      <w:bookmarkStart w:id="37" w:name="BPyBh9KGAqAqAQdR"/>
+      <w:bookmarkStart w:id="37" w:name=".PyBh9KGAqAqAQdQ"/>
+      <w:bookmarkStart w:id="38" w:name="BPyBh9KGAqAqAQdR"/>
       <w:proofErr w:type="spellStart"/>
       <w:proofErr w:type="gramStart"/>
       <w:r>
         <w:t>save</w:t>
       </w:r>
-      <w:bookmarkEnd w:id="36"/>
       <w:bookmarkEnd w:id="37"/>
+      <w:bookmarkEnd w:id="38"/>
       <w:proofErr w:type="spellEnd"/>
       <w:proofErr w:type="gramEnd"/>
     </w:p>
@@ -20559,13 +21099,13 @@
       <w:pPr>
         <w:pStyle w:val="Ttulo2"/>
       </w:pPr>
-      <w:bookmarkStart w:id="38" w:name="8FTgmtKGAqB8iwdV"/>
-      <w:bookmarkStart w:id="39" w:name="_Toc413315355"/>
+      <w:bookmarkStart w:id="39" w:name="8FTgmtKGAqB8iwdV"/>
+      <w:bookmarkStart w:id="40" w:name="_Toc413360933"/>
       <w:r>
         <w:t>Vista Procesado</w:t>
       </w:r>
-      <w:bookmarkEnd w:id="38"/>
       <w:bookmarkEnd w:id="39"/>
+      <w:bookmarkEnd w:id="40"/>
     </w:p>
     <w:p>
       <w:pPr>
@@ -20886,12 +21426,12 @@
       <w:pPr>
         <w:pStyle w:val="Ttulo3"/>
       </w:pPr>
-      <w:bookmarkStart w:id="40" w:name="_Toc413315356"/>
+      <w:bookmarkStart w:id="41" w:name="_Toc413360934"/>
       <w:proofErr w:type="spellStart"/>
       <w:r>
         <w:t>Summary</w:t>
       </w:r>
-      <w:bookmarkEnd w:id="40"/>
+      <w:bookmarkEnd w:id="41"/>
       <w:proofErr w:type="spellEnd"/>
     </w:p>
     <w:tbl>
@@ -21957,12 +22497,12 @@
       <w:pPr>
         <w:pStyle w:val="Ttulo3"/>
       </w:pPr>
-      <w:bookmarkStart w:id="41" w:name="_Toc413315357"/>
+      <w:bookmarkStart w:id="42" w:name="_Toc413360935"/>
       <w:proofErr w:type="spellStart"/>
       <w:r>
         <w:t>Details</w:t>
       </w:r>
-      <w:bookmarkEnd w:id="41"/>
+      <w:bookmarkEnd w:id="42"/>
       <w:proofErr w:type="spellEnd"/>
     </w:p>
     <w:p>
@@ -22013,8 +22553,8 @@
       <w:r>
         <w:t xml:space="preserve"> </w:t>
       </w:r>
-      <w:bookmarkStart w:id="42" w:name="LObgmtKGAqB8iwdg"/>
-      <w:bookmarkStart w:id="43" w:name="LObgmtKGAqB8iwdh"/>
+      <w:bookmarkStart w:id="43" w:name="LObgmtKGAqB8iwdg"/>
+      <w:bookmarkStart w:id="44" w:name="LObgmtKGAqB8iwdh"/>
       <w:r>
         <w:t xml:space="preserve">Input File </w:t>
       </w:r>
@@ -22022,8 +22562,8 @@
       <w:r>
         <w:t>Parser</w:t>
       </w:r>
-      <w:bookmarkEnd w:id="42"/>
       <w:bookmarkEnd w:id="43"/>
+      <w:bookmarkEnd w:id="44"/>
       <w:proofErr w:type="spellEnd"/>
     </w:p>
     <w:tbl>
@@ -23168,8 +23708,8 @@
       <w:r>
         <w:t xml:space="preserve"> </w:t>
       </w:r>
-      <w:bookmarkStart w:id="44" w:name="hkSwmtKGAqB8iwhU"/>
-      <w:bookmarkStart w:id="45" w:name="hkSwmtKGAqB8iwhV"/>
+      <w:bookmarkStart w:id="45" w:name="hkSwmtKGAqB8iwhU"/>
+      <w:bookmarkStart w:id="46" w:name="hkSwmtKGAqB8iwhV"/>
       <w:proofErr w:type="spellStart"/>
       <w:r>
         <w:t>Outpuf</w:t>
@@ -23182,8 +23722,8 @@
       <w:r>
         <w:t>Serializer</w:t>
       </w:r>
-      <w:bookmarkEnd w:id="44"/>
       <w:bookmarkEnd w:id="45"/>
+      <w:bookmarkEnd w:id="46"/>
       <w:proofErr w:type="spellEnd"/>
     </w:p>
     <w:tbl>
@@ -24276,15 +24816,15 @@
       <w:r>
         <w:t xml:space="preserve"> </w:t>
       </w:r>
-      <w:bookmarkStart w:id="46" w:name="WSNEmtKGAqB8iwq9"/>
-      <w:bookmarkStart w:id="47" w:name="VSNEmtKGAqB8iwq."/>
+      <w:bookmarkStart w:id="47" w:name="WSNEmtKGAqB8iwq9"/>
+      <w:bookmarkStart w:id="48" w:name="VSNEmtKGAqB8iwq."/>
       <w:proofErr w:type="spellStart"/>
       <w:proofErr w:type="gramStart"/>
       <w:r>
         <w:t>getMediumObject</w:t>
       </w:r>
-      <w:bookmarkEnd w:id="46"/>
       <w:bookmarkEnd w:id="47"/>
+      <w:bookmarkEnd w:id="48"/>
       <w:proofErr w:type="spellEnd"/>
       <w:proofErr w:type="gramEnd"/>
     </w:p>
@@ -24985,15 +25525,15 @@
       <w:r>
         <w:t xml:space="preserve"> </w:t>
       </w:r>
-      <w:bookmarkStart w:id="48" w:name="f20Ko9KGAqB6HgyX"/>
-      <w:bookmarkStart w:id="49" w:name="f20Ko9KGAqB6HgyY"/>
+      <w:bookmarkStart w:id="49" w:name="f20Ko9KGAqB6HgyX"/>
+      <w:bookmarkStart w:id="50" w:name="f20Ko9KGAqB6HgyY"/>
       <w:proofErr w:type="spellStart"/>
       <w:proofErr w:type="gramStart"/>
       <w:r>
         <w:t>getOutputFile</w:t>
       </w:r>
-      <w:bookmarkEnd w:id="48"/>
       <w:bookmarkEnd w:id="49"/>
+      <w:bookmarkEnd w:id="50"/>
       <w:proofErr w:type="spellEnd"/>
       <w:proofErr w:type="gramEnd"/>
     </w:p>
@@ -25659,15 +26199,15 @@
       <w:r>
         <w:t xml:space="preserve"> </w:t>
       </w:r>
-      <w:bookmarkStart w:id="50" w:name="W.rQmtKGAqB8iwf8"/>
-      <w:bookmarkStart w:id="51" w:name="W.rQmtKGAqB8iwf9"/>
+      <w:bookmarkStart w:id="51" w:name="W.rQmtKGAqB8iwf8"/>
+      <w:bookmarkStart w:id="52" w:name="W.rQmtKGAqB8iwf9"/>
       <w:proofErr w:type="spellStart"/>
       <w:proofErr w:type="gramStart"/>
       <w:r>
         <w:t>getInputFile</w:t>
       </w:r>
-      <w:bookmarkEnd w:id="50"/>
       <w:bookmarkEnd w:id="51"/>
+      <w:bookmarkEnd w:id="52"/>
       <w:proofErr w:type="spellEnd"/>
       <w:proofErr w:type="gramEnd"/>
     </w:p>
@@ -26422,15 +26962,15 @@
       <w:r>
         <w:t xml:space="preserve"> </w:t>
       </w:r>
-      <w:bookmarkStart w:id="52" w:name="ChIVh9KGAqAqAQph"/>
-      <w:bookmarkStart w:id="53" w:name="ChIVh9KGAqAqAQpi"/>
+      <w:bookmarkStart w:id="53" w:name="ChIVh9KGAqAqAQph"/>
+      <w:bookmarkStart w:id="54" w:name="ChIVh9KGAqAqAQpi"/>
       <w:proofErr w:type="spellStart"/>
       <w:proofErr w:type="gramStart"/>
       <w:r>
         <w:t>writeLog</w:t>
       </w:r>
-      <w:bookmarkEnd w:id="52"/>
       <w:bookmarkEnd w:id="53"/>
+      <w:bookmarkEnd w:id="54"/>
       <w:proofErr w:type="spellEnd"/>
       <w:proofErr w:type="gramEnd"/>
     </w:p>
@@ -26875,15 +27415,15 @@
       <w:pPr>
         <w:pStyle w:val="Ttulo2"/>
       </w:pPr>
-      <w:bookmarkStart w:id="54" w:name="StereotypesQjNcl9KGAqB6EgTT"/>
-      <w:bookmarkStart w:id="55" w:name="_Toc413315358"/>
+      <w:bookmarkStart w:id="55" w:name="StereotypesQjNcl9KGAqB6EgTT"/>
+      <w:bookmarkStart w:id="56" w:name="_Toc413360936"/>
       <w:proofErr w:type="spellStart"/>
       <w:r>
         <w:lastRenderedPageBreak/>
         <w:t>Stereotypes</w:t>
       </w:r>
-      <w:bookmarkEnd w:id="54"/>
       <w:bookmarkEnd w:id="55"/>
+      <w:bookmarkEnd w:id="56"/>
       <w:proofErr w:type="spellEnd"/>
     </w:p>
     <w:tbl>
@@ -31891,22 +32431,22 @@
       <w:pPr>
         <w:pStyle w:val="Ttulo1"/>
       </w:pPr>
-      <w:bookmarkStart w:id="56" w:name="_Toc413315359"/>
+      <w:bookmarkStart w:id="57" w:name="_Toc413360937"/>
       <w:r>
         <w:lastRenderedPageBreak/>
         <w:t>Manual de usuario</w:t>
       </w:r>
-      <w:bookmarkEnd w:id="56"/>
+      <w:bookmarkEnd w:id="57"/>
     </w:p>
     <w:p>
       <w:pPr>
         <w:pStyle w:val="Ttulo2"/>
       </w:pPr>
-      <w:bookmarkStart w:id="57" w:name="_Toc413315360"/>
+      <w:bookmarkStart w:id="58" w:name="_Toc413360938"/>
       <w:r>
         <w:t>1. Introducción</w:t>
       </w:r>
-      <w:bookmarkEnd w:id="57"/>
+      <w:bookmarkEnd w:id="58"/>
     </w:p>
     <w:p/>
     <w:p>
@@ -31928,8 +32468,8 @@
           <w:sz w:val="24"/>
         </w:rPr>
       </w:pPr>
-      <w:bookmarkStart w:id="58" w:name="h.12se4r2shs4g" w:colFirst="0" w:colLast="0"/>
-      <w:bookmarkEnd w:id="58"/>
+      <w:bookmarkStart w:id="59" w:name="h.12se4r2shs4g" w:colFirst="0" w:colLast="0"/>
+      <w:bookmarkEnd w:id="59"/>
       <w:r>
         <w:rPr>
           <w:sz w:val="24"/>
@@ -31938,8 +32478,8 @@
       </w:r>
     </w:p>
     <w:p>
-      <w:bookmarkStart w:id="59" w:name="h.2zf1m6wp7cxw" w:colFirst="0" w:colLast="0"/>
-      <w:bookmarkEnd w:id="59"/>
+      <w:bookmarkStart w:id="60" w:name="h.2zf1m6wp7cxw" w:colFirst="0" w:colLast="0"/>
+      <w:bookmarkEnd w:id="60"/>
     </w:p>
     <w:p>
       <w:pPr>
@@ -32533,14 +33073,14 @@
       <w:pPr>
         <w:pStyle w:val="Ttulo2"/>
       </w:pPr>
-      <w:bookmarkStart w:id="60" w:name="_Toc413184856"/>
-      <w:bookmarkStart w:id="61" w:name="_Toc413315361"/>
+      <w:bookmarkStart w:id="61" w:name="_Toc413184856"/>
+      <w:bookmarkStart w:id="62" w:name="_Toc413360939"/>
       <w:r>
         <w:lastRenderedPageBreak/>
         <w:t>2. ¿Cómo jugar?</w:t>
       </w:r>
-      <w:bookmarkEnd w:id="60"/>
       <w:bookmarkEnd w:id="61"/>
+      <w:bookmarkEnd w:id="62"/>
     </w:p>
     <w:p/>
     <w:p>
@@ -33232,20 +33772,24 @@
       <w:pPr>
         <w:pStyle w:val="Ttulo1"/>
       </w:pPr>
+      <w:bookmarkStart w:id="63" w:name="_Toc413360940"/>
       <w:r>
         <w:lastRenderedPageBreak/>
         <w:t>Manual del sistema</w:t>
       </w:r>
+      <w:bookmarkEnd w:id="63"/>
     </w:p>
     <w:p>
       <w:pPr>
         <w:pStyle w:val="Ttulo2"/>
       </w:pPr>
-      <w:bookmarkStart w:id="62" w:name="_Toc413341634"/>
+      <w:bookmarkStart w:id="64" w:name="_Toc413341634"/>
+      <w:bookmarkStart w:id="65" w:name="_Toc413360941"/>
       <w:r>
         <w:t>Instalación y ejecución de la aplicación:</w:t>
       </w:r>
-      <w:bookmarkEnd w:id="62"/>
+      <w:bookmarkEnd w:id="64"/>
+      <w:bookmarkEnd w:id="65"/>
     </w:p>
     <w:p/>
     <w:p>
@@ -33428,11 +33972,13 @@
         <w:pStyle w:val="Ttulo3"/>
         <w:jc w:val="both"/>
       </w:pPr>
-      <w:bookmarkStart w:id="63" w:name="_Toc413341635"/>
+      <w:bookmarkStart w:id="66" w:name="_Toc413341635"/>
+      <w:bookmarkStart w:id="67" w:name="_Toc413360942"/>
       <w:r>
         <w:t>Instalación de del entorno Eclipse:</w:t>
       </w:r>
-      <w:bookmarkEnd w:id="63"/>
+      <w:bookmarkEnd w:id="66"/>
+      <w:bookmarkEnd w:id="67"/>
     </w:p>
     <w:p>
       <w:pPr>
@@ -33463,9 +34009,10 @@
         <w:pStyle w:val="Ttulo3"/>
         <w:jc w:val="both"/>
       </w:pPr>
-      <w:bookmarkStart w:id="64" w:name="_Instalación_del_plugin"/>
-      <w:bookmarkStart w:id="65" w:name="_Toc413341636"/>
-      <w:bookmarkEnd w:id="64"/>
+      <w:bookmarkStart w:id="68" w:name="_Instalación_del_plugin"/>
+      <w:bookmarkStart w:id="69" w:name="_Toc413341636"/>
+      <w:bookmarkStart w:id="70" w:name="_Toc413360943"/>
+      <w:bookmarkEnd w:id="68"/>
       <w:r>
         <w:t xml:space="preserve">Instalación del </w:t>
       </w:r>
@@ -33493,7 +34040,8 @@
       <w:r>
         <w:t>”:</w:t>
       </w:r>
-      <w:bookmarkEnd w:id="65"/>
+      <w:bookmarkEnd w:id="69"/>
+      <w:bookmarkEnd w:id="70"/>
     </w:p>
     <w:p>
       <w:pPr>
@@ -33703,11 +34251,13 @@
       <w:pPr>
         <w:pStyle w:val="Ttulo2"/>
       </w:pPr>
-      <w:bookmarkStart w:id="66" w:name="_Toc413341637"/>
+      <w:bookmarkStart w:id="71" w:name="_Toc413341637"/>
+      <w:bookmarkStart w:id="72" w:name="_Toc413360944"/>
       <w:r>
         <w:t>Instalación y  ejecución de la base de datos:</w:t>
       </w:r>
-      <w:bookmarkEnd w:id="66"/>
+      <w:bookmarkEnd w:id="71"/>
+      <w:bookmarkEnd w:id="72"/>
     </w:p>
     <w:p>
       <w:pPr>
@@ -33823,7 +34373,8 @@
           <w:lang w:val="en-US"/>
         </w:rPr>
       </w:pPr>
-      <w:bookmarkStart w:id="67" w:name="_Toc413341638"/>
+      <w:bookmarkStart w:id="73" w:name="_Toc413341638"/>
+      <w:bookmarkStart w:id="74" w:name="_Toc413360945"/>
       <w:r>
         <w:rPr>
           <w:lang w:val="en-US"/>
@@ -33842,7 +34393,8 @@
         </w:rPr>
         <w:t>car el path de windows:</w:t>
       </w:r>
-      <w:bookmarkEnd w:id="67"/>
+      <w:bookmarkEnd w:id="73"/>
+      <w:bookmarkEnd w:id="74"/>
     </w:p>
     <w:p>
       <w:pPr>
@@ -33891,19 +34443,7 @@
           <w:szCs w:val="18"/>
           <w:lang w:eastAsia="es-ES"/>
         </w:rPr>
-        <w:t xml:space="preserve">Sistema -&gt; </w:t>
-      </w:r>
-      <w:bookmarkStart w:id="68" w:name="_GoBack"/>
-      <w:bookmarkEnd w:id="68"/>
-      <w:r>
-        <w:rPr>
-          <w:rFonts w:ascii="inherit" w:eastAsia="Times New Roman" w:hAnsi="inherit" w:cs="Helvetica"/>
-          <w:color w:val="333333"/>
-          <w:sz w:val="18"/>
-          <w:szCs w:val="18"/>
-          <w:lang w:eastAsia="es-ES"/>
-        </w:rPr>
-        <w:t>Opciones avanzadas</w:t>
+        <w:t>Sistema -&gt; Opciones avanzadas</w:t>
       </w:r>
     </w:p>
     <w:p>
@@ -34670,7 +35210,7 @@
         <w:noProof/>
         <w:color w:val="5B9BD5" w:themeColor="accent1"/>
       </w:rPr>
-      <w:t>32</w:t>
+      <w:t>1</w:t>
     </w:r>
     <w:r>
       <w:rPr>
@@ -38491,7 +39031,7 @@
 </file>
 
 <file path=customXml/itemProps2.xml><?xml version="1.0" encoding="utf-8"?>
-<ds:datastoreItem xmlns:ds="http://schemas.openxmlformats.org/officeDocument/2006/customXml" ds:itemID="{DF6E94F4-BE4E-4413-8EA9-BED61806BB70}">
+<ds:datastoreItem xmlns:ds="http://schemas.openxmlformats.org/officeDocument/2006/customXml" ds:itemID="{D8D6DF48-962C-4ECC-8AAC-34B14BE13A73}">
   <ds:schemaRefs>
     <ds:schemaRef ds:uri="http://schemas.openxmlformats.org/officeDocument/2006/bibliography"/>
   </ds:schemaRefs>

</xml_diff>